<commit_message>
add firt version of all main chapters
</commit_message>
<xml_diff>
--- a/Praca_dyplomowa/Backup of Praca_dyplomowa.docx
+++ b/Praca_dyplomowa/Backup of Praca_dyplomowa.docx
@@ -11,7 +11,7 @@
           <w:noProof/>
         </w:rPr>
         <w:drawing>
-          <wp:inline distT="0" distB="0" distL="0" distR="0" wp14:anchorId="6E4C5AE1">
+          <wp:inline distT="0" distB="0" distL="0" distR="0" wp14:anchorId="06BAE159" wp14:editId="4A63D605">
             <wp:extent cx="2578100" cy="990600"/>
             <wp:effectExtent l="0" t="0" r="0" b="0"/>
             <wp:docPr id="1" name="Obraz 1"/>
@@ -1376,6 +1376,7 @@
         <w:pStyle w:val="TOCHeading"/>
       </w:pPr>
       <w:r>
+        <w:lastRenderedPageBreak/>
         <w:t>Table of Contents</w:t>
       </w:r>
     </w:p>
@@ -2142,8 +2143,88 @@
     </w:p>
     <w:p>
       <w:pPr>
+        <w:rPr>
+          <w:lang w:val="en-US"/>
+        </w:rPr>
+      </w:pPr>
+    </w:p>
+    <w:p>
+      <w:pPr>
+        <w:rPr>
+          <w:lang w:val="en-US"/>
+        </w:rPr>
+      </w:pPr>
+    </w:p>
+    <w:p>
+      <w:pPr>
+        <w:rPr>
+          <w:lang w:val="en-US"/>
+        </w:rPr>
+      </w:pPr>
+    </w:p>
+    <w:p>
+      <w:pPr>
+        <w:rPr>
+          <w:lang w:val="en-US"/>
+        </w:rPr>
+      </w:pPr>
+    </w:p>
+    <w:p>
+      <w:pPr>
+        <w:rPr>
+          <w:lang w:val="en-US"/>
+        </w:rPr>
+      </w:pPr>
+    </w:p>
+    <w:p>
+      <w:pPr>
+        <w:rPr>
+          <w:lang w:val="en-US"/>
+        </w:rPr>
+      </w:pPr>
+    </w:p>
+    <w:p>
+      <w:pPr>
+        <w:rPr>
+          <w:lang w:val="en-US"/>
+        </w:rPr>
+      </w:pPr>
+    </w:p>
+    <w:p>
+      <w:pPr>
+        <w:rPr>
+          <w:lang w:val="en-US"/>
+        </w:rPr>
+      </w:pPr>
+    </w:p>
+    <w:p>
+      <w:pPr>
+        <w:rPr>
+          <w:lang w:val="en-US"/>
+        </w:rPr>
+      </w:pPr>
+    </w:p>
+    <w:p>
+      <w:pPr>
+        <w:rPr>
+          <w:lang w:val="en-US"/>
+        </w:rPr>
+      </w:pPr>
+    </w:p>
+    <w:p>
+      <w:pPr>
+        <w:rPr>
+          <w:lang w:val="en-US"/>
+        </w:rPr>
+      </w:pPr>
+    </w:p>
+    <w:p>
+      <w:pPr>
         <w:pStyle w:val="Heading1"/>
-        <w:ind w:left="0"/>
+        <w:numPr>
+          <w:ilvl w:val="0"/>
+          <w:numId w:val="29"/>
+        </w:numPr>
         <w:rPr>
           <w:snapToGrid w:val="0"/>
           <w:lang w:val="en-US"/>
@@ -2155,9 +2236,101 @@
           <w:lang w:val="en-US"/>
         </w:rPr>
         <w:lastRenderedPageBreak/>
-        <w:t>1 Introduction</w:t>
+        <w:t>Introduction</w:t>
       </w:r>
       <w:bookmarkEnd w:id="3"/>
+    </w:p>
+    <w:p>
+      <w:pPr>
+        <w:ind w:left="0" w:firstLine="460"/>
+        <w:rPr>
+          <w:lang w:val="en-US"/>
+        </w:rPr>
+      </w:pPr>
+      <w:r>
+        <w:rPr>
+          <w:lang w:val="en-US"/>
+        </w:rPr>
+        <w:t>In today’s reality, more and more people are committing to studying at universities. The purpose of this trend is so that people can have better possibilities in their future work; employees need academic education. Within this fact, there are two main questions:</w:t>
+      </w:r>
+    </w:p>
+    <w:p>
+      <w:pPr>
+        <w:pStyle w:val="ListParagraph"/>
+        <w:numPr>
+          <w:ilvl w:val="0"/>
+          <w:numId w:val="30"/>
+        </w:numPr>
+        <w:rPr>
+          <w:lang w:val="en-US"/>
+        </w:rPr>
+      </w:pPr>
+      <w:r>
+        <w:rPr>
+          <w:lang w:val="en-US"/>
+        </w:rPr>
+        <w:t>Is the academy diploma or course certificate the student provides to the employee not defrauded by himself/herself?</w:t>
+      </w:r>
+    </w:p>
+    <w:p>
+      <w:pPr>
+        <w:pStyle w:val="ListParagraph"/>
+        <w:numPr>
+          <w:ilvl w:val="0"/>
+          <w:numId w:val="30"/>
+        </w:numPr>
+        <w:rPr>
+          <w:lang w:val="en-US"/>
+        </w:rPr>
+      </w:pPr>
+      <w:r>
+        <w:rPr>
+          <w:lang w:val="en-US"/>
+        </w:rPr>
+        <w:t>Can the faculty program fulfill employees’ requirements to recruit that student?</w:t>
+      </w:r>
+    </w:p>
+    <w:p>
+      <w:pPr>
+        <w:ind w:left="0" w:firstLine="460"/>
+        <w:rPr>
+          <w:lang w:val="en-US"/>
+        </w:rPr>
+      </w:pPr>
+      <w:r>
+        <w:rPr>
+          <w:lang w:val="en-US"/>
+        </w:rPr>
+        <w:t>In the first question, people need to be convinced to trust the description in the CV fully; they need proofs, but it is hard to create a document with appropriate approval for every student’s activity; it can take too much time and effort for academy workers.</w:t>
+      </w:r>
+    </w:p>
+    <w:p>
+      <w:pPr>
+        <w:ind w:left="0" w:firstLine="460"/>
+        <w:rPr>
+          <w:lang w:val="en-US"/>
+        </w:rPr>
+      </w:pPr>
+      <w:r>
+        <w:rPr>
+          <w:lang w:val="en-US"/>
+        </w:rPr>
+        <w:t>In the second question, students must know they can take additional work, not only by their faculty’s program. It means, voluntary work by helping university workers. Employees appreciate this activity because students can develop hands-on skills that cannot be obtained during classes.</w:t>
+      </w:r>
+    </w:p>
+    <w:p>
+      <w:pPr>
+        <w:ind w:left="0" w:firstLine="460"/>
+        <w:rPr>
+          <w:lang w:val="en-US"/>
+        </w:rPr>
+      </w:pPr>
+      <w:r>
+        <w:rPr>
+          <w:lang w:val="en-US"/>
+        </w:rPr>
+        <w:t>Unfortunately, there are no good sources to show all students activities that are trustworthy and motivate this community to take into consideration another type of experience that employees are looking for during recruitment. This paper will introduce a solution that can solve these two questions.</w:t>
+      </w:r>
     </w:p>
     <w:p>
       <w:pPr>
@@ -2178,6 +2351,12 @@
         <w:t>Problem</w:t>
       </w:r>
       <w:bookmarkEnd w:id="4"/>
+      <w:r>
+        <w:rPr>
+          <w:lang w:val="en-US"/>
+        </w:rPr>
+        <w:t xml:space="preserve"> Definition</w:t>
+      </w:r>
     </w:p>
     <w:p>
       <w:pPr>
@@ -2190,6 +2369,24 @@
           <w:lang w:val="en-US"/>
         </w:rPr>
       </w:pPr>
+      <w:r>
+        <w:rPr>
+          <w:lang w:val="en-US"/>
+        </w:rPr>
+        <w:t>Relevance of the Issue</w:t>
+      </w:r>
+    </w:p>
+    <w:p>
+      <w:pPr>
+        <w:pStyle w:val="Heading2"/>
+        <w:numPr>
+          <w:ilvl w:val="1"/>
+          <w:numId w:val="29"/>
+        </w:numPr>
+        <w:rPr>
+          <w:lang w:val="en-US"/>
+        </w:rPr>
+      </w:pPr>
       <w:bookmarkStart w:id="5" w:name="_Toc152012145"/>
       <w:r>
         <w:rPr>
@@ -2212,7 +2409,13 @@
         <w:rPr>
           <w:lang w:val="en-US"/>
         </w:rPr>
-        <w:t>1.3 Structure</w:t>
+        <w:t xml:space="preserve">1.4 </w:t>
+      </w:r>
+      <w:r>
+        <w:rPr>
+          <w:lang w:val="en-US"/>
+        </w:rPr>
+        <w:t>Structure</w:t>
       </w:r>
       <w:bookmarkEnd w:id="6"/>
     </w:p>
@@ -2747,6 +2950,95 @@
     </w:lvl>
   </w:abstractNum>
   <w:abstractNum w:abstractNumId="3" w15:restartNumberingAfterBreak="0">
+    <w:nsid w:val="095A02CF"/>
+    <w:multiLevelType w:val="hybridMultilevel"/>
+    <w:tmpl w:val="9FB4465E"/>
+    <w:lvl w:ilvl="0" w:tplc="145669DC">
+      <w:start w:val="1"/>
+      <w:numFmt w:val="decimal"/>
+      <w:lvlText w:val="%1."/>
+      <w:lvlJc w:val="left"/>
+      <w:pPr>
+        <w:ind w:left="1060" w:hanging="360"/>
+      </w:pPr>
+      <w:rPr>
+        <w:rFonts w:hint="default"/>
+      </w:rPr>
+    </w:lvl>
+    <w:lvl w:ilvl="1" w:tplc="08090019" w:tentative="1">
+      <w:start w:val="1"/>
+      <w:numFmt w:val="lowerLetter"/>
+      <w:lvlText w:val="%2."/>
+      <w:lvlJc w:val="left"/>
+      <w:pPr>
+        <w:ind w:left="1780" w:hanging="360"/>
+      </w:pPr>
+    </w:lvl>
+    <w:lvl w:ilvl="2" w:tplc="0809001B" w:tentative="1">
+      <w:start w:val="1"/>
+      <w:numFmt w:val="lowerRoman"/>
+      <w:lvlText w:val="%3."/>
+      <w:lvlJc w:val="right"/>
+      <w:pPr>
+        <w:ind w:left="2500" w:hanging="180"/>
+      </w:pPr>
+    </w:lvl>
+    <w:lvl w:ilvl="3" w:tplc="0809000F" w:tentative="1">
+      <w:start w:val="1"/>
+      <w:numFmt w:val="decimal"/>
+      <w:lvlText w:val="%4."/>
+      <w:lvlJc w:val="left"/>
+      <w:pPr>
+        <w:ind w:left="3220" w:hanging="360"/>
+      </w:pPr>
+    </w:lvl>
+    <w:lvl w:ilvl="4" w:tplc="08090019" w:tentative="1">
+      <w:start w:val="1"/>
+      <w:numFmt w:val="lowerLetter"/>
+      <w:lvlText w:val="%5."/>
+      <w:lvlJc w:val="left"/>
+      <w:pPr>
+        <w:ind w:left="3940" w:hanging="360"/>
+      </w:pPr>
+    </w:lvl>
+    <w:lvl w:ilvl="5" w:tplc="0809001B" w:tentative="1">
+      <w:start w:val="1"/>
+      <w:numFmt w:val="lowerRoman"/>
+      <w:lvlText w:val="%6."/>
+      <w:lvlJc w:val="right"/>
+      <w:pPr>
+        <w:ind w:left="4660" w:hanging="180"/>
+      </w:pPr>
+    </w:lvl>
+    <w:lvl w:ilvl="6" w:tplc="0809000F" w:tentative="1">
+      <w:start w:val="1"/>
+      <w:numFmt w:val="decimal"/>
+      <w:lvlText w:val="%7."/>
+      <w:lvlJc w:val="left"/>
+      <w:pPr>
+        <w:ind w:left="5380" w:hanging="360"/>
+      </w:pPr>
+    </w:lvl>
+    <w:lvl w:ilvl="7" w:tplc="08090019" w:tentative="1">
+      <w:start w:val="1"/>
+      <w:numFmt w:val="lowerLetter"/>
+      <w:lvlText w:val="%8."/>
+      <w:lvlJc w:val="left"/>
+      <w:pPr>
+        <w:ind w:left="6100" w:hanging="360"/>
+      </w:pPr>
+    </w:lvl>
+    <w:lvl w:ilvl="8" w:tplc="0809001B" w:tentative="1">
+      <w:start w:val="1"/>
+      <w:numFmt w:val="lowerRoman"/>
+      <w:lvlText w:val="%9."/>
+      <w:lvlJc w:val="right"/>
+      <w:pPr>
+        <w:ind w:left="6820" w:hanging="180"/>
+      </w:pPr>
+    </w:lvl>
+  </w:abstractNum>
+  <w:abstractNum w:abstractNumId="4" w15:restartNumberingAfterBreak="0">
     <w:nsid w:val="09E7170D"/>
     <w:multiLevelType w:val="hybridMultilevel"/>
     <w:tmpl w:val="DFC62C22"/>
@@ -2832,7 +3124,7 @@
       </w:pPr>
     </w:lvl>
   </w:abstractNum>
-  <w:abstractNum w:abstractNumId="4" w15:restartNumberingAfterBreak="0">
+  <w:abstractNum w:abstractNumId="5" w15:restartNumberingAfterBreak="0">
     <w:nsid w:val="0B014598"/>
     <w:multiLevelType w:val="hybridMultilevel"/>
     <w:tmpl w:val="F29CDAC2"/>
@@ -2945,7 +3237,7 @@
       </w:rPr>
     </w:lvl>
   </w:abstractNum>
-  <w:abstractNum w:abstractNumId="5" w15:restartNumberingAfterBreak="0">
+  <w:abstractNum w:abstractNumId="6" w15:restartNumberingAfterBreak="0">
     <w:nsid w:val="0B403E1D"/>
     <w:multiLevelType w:val="hybridMultilevel"/>
     <w:tmpl w:val="D1903FC8"/>
@@ -3034,7 +3326,7 @@
       </w:pPr>
     </w:lvl>
   </w:abstractNum>
-  <w:abstractNum w:abstractNumId="6" w15:restartNumberingAfterBreak="0">
+  <w:abstractNum w:abstractNumId="7" w15:restartNumberingAfterBreak="0">
     <w:nsid w:val="0C233BB1"/>
     <w:multiLevelType w:val="hybridMultilevel"/>
     <w:tmpl w:val="4AD4F674"/>
@@ -3147,7 +3439,7 @@
       </w:rPr>
     </w:lvl>
   </w:abstractNum>
-  <w:abstractNum w:abstractNumId="7" w15:restartNumberingAfterBreak="0">
+  <w:abstractNum w:abstractNumId="8" w15:restartNumberingAfterBreak="0">
     <w:nsid w:val="15662C73"/>
     <w:multiLevelType w:val="multilevel"/>
     <w:tmpl w:val="D7A20C14"/>
@@ -3260,7 +3552,7 @@
       </w:rPr>
     </w:lvl>
   </w:abstractNum>
-  <w:abstractNum w:abstractNumId="8" w15:restartNumberingAfterBreak="0">
+  <w:abstractNum w:abstractNumId="9" w15:restartNumberingAfterBreak="0">
     <w:nsid w:val="1C104F74"/>
     <w:multiLevelType w:val="hybridMultilevel"/>
     <w:tmpl w:val="9A24FE5C"/>
@@ -3349,7 +3641,7 @@
       </w:pPr>
     </w:lvl>
   </w:abstractNum>
-  <w:abstractNum w:abstractNumId="9" w15:restartNumberingAfterBreak="0">
+  <w:abstractNum w:abstractNumId="10" w15:restartNumberingAfterBreak="0">
     <w:nsid w:val="20701AEA"/>
     <w:multiLevelType w:val="hybridMultilevel"/>
     <w:tmpl w:val="A39AE862"/>
@@ -3435,7 +3727,7 @@
       </w:pPr>
     </w:lvl>
   </w:abstractNum>
-  <w:abstractNum w:abstractNumId="10" w15:restartNumberingAfterBreak="0">
+  <w:abstractNum w:abstractNumId="11" w15:restartNumberingAfterBreak="0">
     <w:nsid w:val="2D861A6A"/>
     <w:multiLevelType w:val="hybridMultilevel"/>
     <w:tmpl w:val="1DB88B62"/>
@@ -3524,7 +3816,7 @@
       </w:pPr>
     </w:lvl>
   </w:abstractNum>
-  <w:abstractNum w:abstractNumId="11" w15:restartNumberingAfterBreak="0">
+  <w:abstractNum w:abstractNumId="12" w15:restartNumberingAfterBreak="0">
     <w:nsid w:val="2FC00503"/>
     <w:multiLevelType w:val="hybridMultilevel"/>
     <w:tmpl w:val="8A9AD8F6"/>
@@ -3637,7 +3929,7 @@
       </w:rPr>
     </w:lvl>
   </w:abstractNum>
-  <w:abstractNum w:abstractNumId="12" w15:restartNumberingAfterBreak="0">
+  <w:abstractNum w:abstractNumId="13" w15:restartNumberingAfterBreak="0">
     <w:nsid w:val="32691DBA"/>
     <w:multiLevelType w:val="hybridMultilevel"/>
     <w:tmpl w:val="3B8E2778"/>
@@ -3750,7 +4042,7 @@
       </w:rPr>
     </w:lvl>
   </w:abstractNum>
-  <w:abstractNum w:abstractNumId="13" w15:restartNumberingAfterBreak="0">
+  <w:abstractNum w:abstractNumId="14" w15:restartNumberingAfterBreak="0">
     <w:nsid w:val="32A93D88"/>
     <w:multiLevelType w:val="hybridMultilevel"/>
     <w:tmpl w:val="9F46DF48"/>
@@ -3863,7 +4155,7 @@
       </w:rPr>
     </w:lvl>
   </w:abstractNum>
-  <w:abstractNum w:abstractNumId="14" w15:restartNumberingAfterBreak="0">
+  <w:abstractNum w:abstractNumId="15" w15:restartNumberingAfterBreak="0">
     <w:nsid w:val="36C43238"/>
     <w:multiLevelType w:val="hybridMultilevel"/>
     <w:tmpl w:val="36CA6F88"/>
@@ -3952,7 +4244,120 @@
       </w:pPr>
     </w:lvl>
   </w:abstractNum>
-  <w:abstractNum w:abstractNumId="15" w15:restartNumberingAfterBreak="0">
+  <w:abstractNum w:abstractNumId="16" w15:restartNumberingAfterBreak="0">
+    <w:nsid w:val="3D26147C"/>
+    <w:multiLevelType w:val="multilevel"/>
+    <w:tmpl w:val="10E45A98"/>
+    <w:lvl w:ilvl="0">
+      <w:start w:val="1"/>
+      <w:numFmt w:val="decimal"/>
+      <w:lvlText w:val="%1"/>
+      <w:lvlJc w:val="left"/>
+      <w:pPr>
+        <w:ind w:left="380" w:hanging="380"/>
+      </w:pPr>
+      <w:rPr>
+        <w:rFonts w:hint="default"/>
+      </w:rPr>
+    </w:lvl>
+    <w:lvl w:ilvl="1">
+      <w:start w:val="4"/>
+      <w:numFmt w:val="decimal"/>
+      <w:lvlText w:val="%1.%2"/>
+      <w:lvlJc w:val="left"/>
+      <w:pPr>
+        <w:ind w:left="720" w:hanging="720"/>
+      </w:pPr>
+      <w:rPr>
+        <w:rFonts w:hint="default"/>
+      </w:rPr>
+    </w:lvl>
+    <w:lvl w:ilvl="2">
+      <w:start w:val="1"/>
+      <w:numFmt w:val="decimal"/>
+      <w:lvlText w:val="%1.%2.%3"/>
+      <w:lvlJc w:val="left"/>
+      <w:pPr>
+        <w:ind w:left="720" w:hanging="720"/>
+      </w:pPr>
+      <w:rPr>
+        <w:rFonts w:hint="default"/>
+      </w:rPr>
+    </w:lvl>
+    <w:lvl w:ilvl="3">
+      <w:start w:val="1"/>
+      <w:numFmt w:val="decimal"/>
+      <w:lvlText w:val="%1.%2.%3.%4"/>
+      <w:lvlJc w:val="left"/>
+      <w:pPr>
+        <w:ind w:left="1080" w:hanging="1080"/>
+      </w:pPr>
+      <w:rPr>
+        <w:rFonts w:hint="default"/>
+      </w:rPr>
+    </w:lvl>
+    <w:lvl w:ilvl="4">
+      <w:start w:val="1"/>
+      <w:numFmt w:val="decimal"/>
+      <w:lvlText w:val="%1.%2.%3.%4.%5"/>
+      <w:lvlJc w:val="left"/>
+      <w:pPr>
+        <w:ind w:left="1440" w:hanging="1440"/>
+      </w:pPr>
+      <w:rPr>
+        <w:rFonts w:hint="default"/>
+      </w:rPr>
+    </w:lvl>
+    <w:lvl w:ilvl="5">
+      <w:start w:val="1"/>
+      <w:numFmt w:val="decimal"/>
+      <w:lvlText w:val="%1.%2.%3.%4.%5.%6"/>
+      <w:lvlJc w:val="left"/>
+      <w:pPr>
+        <w:ind w:left="1440" w:hanging="1440"/>
+      </w:pPr>
+      <w:rPr>
+        <w:rFonts w:hint="default"/>
+      </w:rPr>
+    </w:lvl>
+    <w:lvl w:ilvl="6">
+      <w:start w:val="1"/>
+      <w:numFmt w:val="decimal"/>
+      <w:lvlText w:val="%1.%2.%3.%4.%5.%6.%7"/>
+      <w:lvlJc w:val="left"/>
+      <w:pPr>
+        <w:ind w:left="1800" w:hanging="1800"/>
+      </w:pPr>
+      <w:rPr>
+        <w:rFonts w:hint="default"/>
+      </w:rPr>
+    </w:lvl>
+    <w:lvl w:ilvl="7">
+      <w:start w:val="1"/>
+      <w:numFmt w:val="decimal"/>
+      <w:lvlText w:val="%1.%2.%3.%4.%5.%6.%7.%8"/>
+      <w:lvlJc w:val="left"/>
+      <w:pPr>
+        <w:ind w:left="1800" w:hanging="1800"/>
+      </w:pPr>
+      <w:rPr>
+        <w:rFonts w:hint="default"/>
+      </w:rPr>
+    </w:lvl>
+    <w:lvl w:ilvl="8">
+      <w:start w:val="1"/>
+      <w:numFmt w:val="decimal"/>
+      <w:lvlText w:val="%1.%2.%3.%4.%5.%6.%7.%8.%9"/>
+      <w:lvlJc w:val="left"/>
+      <w:pPr>
+        <w:ind w:left="2160" w:hanging="2160"/>
+      </w:pPr>
+      <w:rPr>
+        <w:rFonts w:hint="default"/>
+      </w:rPr>
+    </w:lvl>
+  </w:abstractNum>
+  <w:abstractNum w:abstractNumId="17" w15:restartNumberingAfterBreak="0">
     <w:nsid w:val="4BAB1502"/>
     <w:multiLevelType w:val="hybridMultilevel"/>
     <w:tmpl w:val="390606F8"/>
@@ -4042,7 +4447,7 @@
       </w:pPr>
     </w:lvl>
   </w:abstractNum>
-  <w:abstractNum w:abstractNumId="16" w15:restartNumberingAfterBreak="0">
+  <w:abstractNum w:abstractNumId="18" w15:restartNumberingAfterBreak="0">
     <w:nsid w:val="4DAC7ABF"/>
     <w:multiLevelType w:val="hybridMultilevel"/>
     <w:tmpl w:val="FF8C3132"/>
@@ -4155,7 +4560,7 @@
       </w:rPr>
     </w:lvl>
   </w:abstractNum>
-  <w:abstractNum w:abstractNumId="17" w15:restartNumberingAfterBreak="0">
+  <w:abstractNum w:abstractNumId="19" w15:restartNumberingAfterBreak="0">
     <w:nsid w:val="52821EBC"/>
     <w:multiLevelType w:val="hybridMultilevel"/>
     <w:tmpl w:val="2B14E3D4"/>
@@ -4268,7 +4673,7 @@
       </w:rPr>
     </w:lvl>
   </w:abstractNum>
-  <w:abstractNum w:abstractNumId="18" w15:restartNumberingAfterBreak="0">
+  <w:abstractNum w:abstractNumId="20" w15:restartNumberingAfterBreak="0">
     <w:nsid w:val="56A41838"/>
     <w:multiLevelType w:val="hybridMultilevel"/>
     <w:tmpl w:val="C770AA72"/>
@@ -4381,7 +4786,7 @@
       </w:rPr>
     </w:lvl>
   </w:abstractNum>
-  <w:abstractNum w:abstractNumId="19" w15:restartNumberingAfterBreak="0">
+  <w:abstractNum w:abstractNumId="21" w15:restartNumberingAfterBreak="0">
     <w:nsid w:val="57CB4896"/>
     <w:multiLevelType w:val="hybridMultilevel"/>
     <w:tmpl w:val="F5649CE0"/>
@@ -4494,7 +4899,7 @@
       </w:rPr>
     </w:lvl>
   </w:abstractNum>
-  <w:abstractNum w:abstractNumId="20" w15:restartNumberingAfterBreak="0">
+  <w:abstractNum w:abstractNumId="22" w15:restartNumberingAfterBreak="0">
     <w:nsid w:val="5FA51900"/>
     <w:multiLevelType w:val="multilevel"/>
     <w:tmpl w:val="9C4C753E"/>
@@ -4607,7 +5012,7 @@
       </w:rPr>
     </w:lvl>
   </w:abstractNum>
-  <w:abstractNum w:abstractNumId="21" w15:restartNumberingAfterBreak="0">
+  <w:abstractNum w:abstractNumId="23" w15:restartNumberingAfterBreak="0">
     <w:nsid w:val="60612E48"/>
     <w:multiLevelType w:val="hybridMultilevel"/>
     <w:tmpl w:val="503A47D8"/>
@@ -4720,7 +5125,7 @@
       </w:rPr>
     </w:lvl>
   </w:abstractNum>
-  <w:abstractNum w:abstractNumId="22" w15:restartNumberingAfterBreak="0">
+  <w:abstractNum w:abstractNumId="24" w15:restartNumberingAfterBreak="0">
     <w:nsid w:val="67810336"/>
     <w:multiLevelType w:val="hybridMultilevel"/>
     <w:tmpl w:val="D92863BC"/>
@@ -4833,7 +5238,7 @@
       </w:rPr>
     </w:lvl>
   </w:abstractNum>
-  <w:abstractNum w:abstractNumId="23" w15:restartNumberingAfterBreak="0">
+  <w:abstractNum w:abstractNumId="25" w15:restartNumberingAfterBreak="0">
     <w:nsid w:val="67904ABA"/>
     <w:multiLevelType w:val="hybridMultilevel"/>
     <w:tmpl w:val="580EA1CE"/>
@@ -4946,7 +5351,7 @@
       </w:rPr>
     </w:lvl>
   </w:abstractNum>
-  <w:abstractNum w:abstractNumId="24" w15:restartNumberingAfterBreak="0">
+  <w:abstractNum w:abstractNumId="26" w15:restartNumberingAfterBreak="0">
     <w:nsid w:val="6AB745FE"/>
     <w:multiLevelType w:val="hybridMultilevel"/>
     <w:tmpl w:val="4A724EA0"/>
@@ -5059,7 +5464,7 @@
       </w:rPr>
     </w:lvl>
   </w:abstractNum>
-  <w:abstractNum w:abstractNumId="25" w15:restartNumberingAfterBreak="0">
+  <w:abstractNum w:abstractNumId="27" w15:restartNumberingAfterBreak="0">
     <w:nsid w:val="76AF6956"/>
     <w:multiLevelType w:val="hybridMultilevel"/>
     <w:tmpl w:val="B774817E"/>
@@ -5172,7 +5577,7 @@
       </w:rPr>
     </w:lvl>
   </w:abstractNum>
-  <w:abstractNum w:abstractNumId="26" w15:restartNumberingAfterBreak="0">
+  <w:abstractNum w:abstractNumId="28" w15:restartNumberingAfterBreak="0">
     <w:nsid w:val="782A351A"/>
     <w:multiLevelType w:val="hybridMultilevel"/>
     <w:tmpl w:val="D1FAFDA6"/>
@@ -5285,7 +5690,7 @@
       </w:rPr>
     </w:lvl>
   </w:abstractNum>
-  <w:abstractNum w:abstractNumId="27" w15:restartNumberingAfterBreak="0">
+  <w:abstractNum w:abstractNumId="29" w15:restartNumberingAfterBreak="0">
     <w:nsid w:val="79087743"/>
     <w:multiLevelType w:val="hybridMultilevel"/>
     <w:tmpl w:val="C470812C"/>
@@ -5374,7 +5779,7 @@
       </w:pPr>
     </w:lvl>
   </w:abstractNum>
-  <w:abstractNum w:abstractNumId="28" w15:restartNumberingAfterBreak="0">
+  <w:abstractNum w:abstractNumId="30" w15:restartNumberingAfterBreak="0">
     <w:nsid w:val="7C1F0A1B"/>
     <w:multiLevelType w:val="hybridMultilevel"/>
     <w:tmpl w:val="E662C9F6"/>
@@ -5491,91 +5896,97 @@
     </w:lvl>
   </w:abstractNum>
   <w:num w:numId="1" w16cid:durableId="102504174">
-    <w:abstractNumId w:val="15"/>
+    <w:abstractNumId w:val="17"/>
   </w:num>
   <w:num w:numId="2" w16cid:durableId="1588731600">
-    <w:abstractNumId w:val="6"/>
+    <w:abstractNumId w:val="7"/>
   </w:num>
   <w:num w:numId="3" w16cid:durableId="1200514767">
-    <w:abstractNumId w:val="24"/>
+    <w:abstractNumId w:val="26"/>
   </w:num>
   <w:num w:numId="4" w16cid:durableId="1484422830">
     <w:abstractNumId w:val="2"/>
   </w:num>
   <w:num w:numId="5" w16cid:durableId="456215062">
-    <w:abstractNumId w:val="28"/>
+    <w:abstractNumId w:val="30"/>
   </w:num>
   <w:num w:numId="6" w16cid:durableId="1690909883">
-    <w:abstractNumId w:val="16"/>
+    <w:abstractNumId w:val="18"/>
   </w:num>
   <w:num w:numId="7" w16cid:durableId="562453529">
-    <w:abstractNumId w:val="13"/>
+    <w:abstractNumId w:val="14"/>
   </w:num>
   <w:num w:numId="8" w16cid:durableId="2122410981">
-    <w:abstractNumId w:val="17"/>
+    <w:abstractNumId w:val="19"/>
   </w:num>
   <w:num w:numId="9" w16cid:durableId="222256255">
-    <w:abstractNumId w:val="21"/>
+    <w:abstractNumId w:val="23"/>
   </w:num>
   <w:num w:numId="10" w16cid:durableId="1162355785">
-    <w:abstractNumId w:val="9"/>
+    <w:abstractNumId w:val="10"/>
   </w:num>
   <w:num w:numId="11" w16cid:durableId="1225680246">
-    <w:abstractNumId w:val="3"/>
+    <w:abstractNumId w:val="4"/>
   </w:num>
   <w:num w:numId="12" w16cid:durableId="830683913">
-    <w:abstractNumId w:val="14"/>
+    <w:abstractNumId w:val="15"/>
   </w:num>
   <w:num w:numId="13" w16cid:durableId="1991248413">
-    <w:abstractNumId w:val="10"/>
+    <w:abstractNumId w:val="11"/>
   </w:num>
   <w:num w:numId="14" w16cid:durableId="550651432">
-    <w:abstractNumId w:val="4"/>
+    <w:abstractNumId w:val="5"/>
   </w:num>
   <w:num w:numId="15" w16cid:durableId="644432192">
     <w:abstractNumId w:val="1"/>
   </w:num>
   <w:num w:numId="16" w16cid:durableId="1681540219">
-    <w:abstractNumId w:val="18"/>
+    <w:abstractNumId w:val="20"/>
   </w:num>
   <w:num w:numId="17" w16cid:durableId="1885209483">
     <w:abstractNumId w:val="0"/>
   </w:num>
   <w:num w:numId="18" w16cid:durableId="731734638">
-    <w:abstractNumId w:val="23"/>
+    <w:abstractNumId w:val="25"/>
   </w:num>
   <w:num w:numId="19" w16cid:durableId="1557857653">
-    <w:abstractNumId w:val="19"/>
+    <w:abstractNumId w:val="21"/>
   </w:num>
   <w:num w:numId="20" w16cid:durableId="305860526">
-    <w:abstractNumId w:val="11"/>
+    <w:abstractNumId w:val="12"/>
   </w:num>
   <w:num w:numId="21" w16cid:durableId="1113281347">
-    <w:abstractNumId w:val="12"/>
+    <w:abstractNumId w:val="13"/>
   </w:num>
   <w:num w:numId="22" w16cid:durableId="1930846708">
-    <w:abstractNumId w:val="5"/>
+    <w:abstractNumId w:val="6"/>
   </w:num>
   <w:num w:numId="23" w16cid:durableId="617835434">
+    <w:abstractNumId w:val="9"/>
+  </w:num>
+  <w:num w:numId="24" w16cid:durableId="949244194">
+    <w:abstractNumId w:val="27"/>
+  </w:num>
+  <w:num w:numId="25" w16cid:durableId="1535801703">
+    <w:abstractNumId w:val="28"/>
+  </w:num>
+  <w:num w:numId="26" w16cid:durableId="1052970913">
+    <w:abstractNumId w:val="24"/>
+  </w:num>
+  <w:num w:numId="27" w16cid:durableId="1436248490">
+    <w:abstractNumId w:val="29"/>
+  </w:num>
+  <w:num w:numId="28" w16cid:durableId="1659264036">
     <w:abstractNumId w:val="8"/>
   </w:num>
-  <w:num w:numId="24" w16cid:durableId="949244194">
-    <w:abstractNumId w:val="25"/>
-  </w:num>
-  <w:num w:numId="25" w16cid:durableId="1535801703">
-    <w:abstractNumId w:val="26"/>
-  </w:num>
-  <w:num w:numId="26" w16cid:durableId="1052970913">
+  <w:num w:numId="29" w16cid:durableId="817840752">
     <w:abstractNumId w:val="22"/>
   </w:num>
-  <w:num w:numId="27" w16cid:durableId="1436248490">
-    <w:abstractNumId w:val="27"/>
+  <w:num w:numId="30" w16cid:durableId="689181173">
+    <w:abstractNumId w:val="3"/>
   </w:num>
-  <w:num w:numId="28" w16cid:durableId="1659264036">
-    <w:abstractNumId w:val="7"/>
-  </w:num>
-  <w:num w:numId="29" w16cid:durableId="817840752">
-    <w:abstractNumId w:val="20"/>
+  <w:num w:numId="31" w16cid:durableId="1770540931">
+    <w:abstractNumId w:val="16"/>
   </w:num>
   <w:numIdMacAtCleanup w:val="20"/>
 </w:numbering>
@@ -7327,16 +7738,28 @@
 </file>
 
 <file path=customXml/item1.xml><?xml version="1.0" encoding="utf-8"?>
-<b:Sources xmlns:b="http://schemas.openxmlformats.org/officeDocument/2006/bibliography" xmlns="http://schemas.openxmlformats.org/officeDocument/2006/bibliography" SelectedStyle="\APA.XSL" StyleName="APA"/>
-</file>
-
-<file path=customXml/item2.xml><?xml version="1.0" encoding="utf-8"?>
 <p:properties xmlns:p="http://schemas.microsoft.com/office/2006/metadata/properties" xmlns:xsi="http://www.w3.org/2001/XMLSchema-instance" xmlns:pc="http://schemas.microsoft.com/office/infopath/2007/PartnerControls">
   <documentManagement/>
 </p:properties>
 </file>
 
+<file path=customXml/item2.xml><?xml version="1.0" encoding="utf-8"?>
+<b:Sources xmlns:b="http://schemas.openxmlformats.org/officeDocument/2006/bibliography" xmlns="http://schemas.openxmlformats.org/officeDocument/2006/bibliography" SelectedStyle="\APA.XSL" StyleName="APA"/>
+</file>
+
 <file path=customXml/item3.xml><?xml version="1.0" encoding="utf-8"?>
+<?mso-contentType ?>
+<FormTemplates xmlns="http://schemas.microsoft.com/sharepoint/v3/contenttype/forms">
+  <Display>DocumentLibraryForm</Display>
+  <Edit>DocumentLibraryForm</Edit>
+  <New>DocumentLibraryForm</New>
+</FormTemplates>
+</file>
+
+<file path=customXml/item4.xml>��< ? x m l   v e r s i o n = " 1 . 0 "   e n c o d i n g = " u t f - 1 6 " ? > < A r r a y O f D o c u m e n t L i n k   x m l n s : x s d = " h t t p : / / w w w . w 3 . o r g / 2 0 0 1 / X M L S c h e m a "   x m l n s : x s i = " h t t p : / / w w w . w 3 . o r g / 2 0 0 1 / X M L S c h e m a - i n s t a n c e " / > 
+</file>
+
+<file path=customXml/item5.xml><?xml version="1.0" encoding="utf-8"?>
 <ct:contentTypeSchema xmlns:ct="http://schemas.microsoft.com/office/2006/metadata/contentType" xmlns:ma="http://schemas.microsoft.com/office/2006/metadata/properties/metaAttributes" ct:_="" ma:_="" ma:contentTypeName="Dokument" ma:contentTypeID="0x010100D16A6E9D44EAD146AEB702335C95C337" ma:contentTypeVersion="12" ma:contentTypeDescription="Utwórz nowy dokument." ma:contentTypeScope="" ma:versionID="71a2fb1fbfccb97a1290c6f2cdd0270f">
   <xsd:schema xmlns:xsd="http://www.w3.org/2001/XMLSchema" xmlns:xs="http://www.w3.org/2001/XMLSchema" xmlns:p="http://schemas.microsoft.com/office/2006/metadata/properties" xmlns:ns3="0944833e-f5ad-4eaa-ba07-85f2dd0b3417" xmlns:ns4="c384f11e-9963-4c4c-bd79-116b269bb06c" targetNamespace="http://schemas.microsoft.com/office/2006/metadata/properties" ma:root="true" ma:fieldsID="63cd6071143a70c57ba4cdf4a63133b0" ns3:_="" ns4:_="">
     <xsd:import namespace="0944833e-f5ad-4eaa-ba07-85f2dd0b3417"/>
@@ -7551,27 +7974,7 @@
 </ct:contentTypeSchema>
 </file>
 
-<file path=customXml/item4.xml>��< ? x m l   v e r s i o n = " 1 . 0 "   e n c o d i n g = " u t f - 1 6 " ? > < A r r a y O f D o c u m e n t L i n k   x m l n s : x s d = " h t t p : / / w w w . w 3 . o r g / 2 0 0 1 / X M L S c h e m a "   x m l n s : x s i = " h t t p : / / w w w . w 3 . o r g / 2 0 0 1 / X M L S c h e m a - i n s t a n c e " / > 
-</file>
-
-<file path=customXml/item5.xml><?xml version="1.0" encoding="utf-8"?>
-<?mso-contentType ?>
-<FormTemplates xmlns="http://schemas.microsoft.com/sharepoint/v3/contenttype/forms">
-  <Display>DocumentLibraryForm</Display>
-  <Edit>DocumentLibraryForm</Edit>
-  <New>DocumentLibraryForm</New>
-</FormTemplates>
-</file>
-
 <file path=customXml/itemProps1.xml><?xml version="1.0" encoding="utf-8"?>
-<ds:datastoreItem xmlns:ds="http://schemas.openxmlformats.org/officeDocument/2006/customXml" ds:itemID="{032CEA2C-9BFF-4AC1-B6FD-E617DC58529A}">
-  <ds:schemaRefs>
-    <ds:schemaRef ds:uri="http://schemas.openxmlformats.org/officeDocument/2006/bibliography"/>
-  </ds:schemaRefs>
-</ds:datastoreItem>
-</file>
-
-<file path=customXml/itemProps2.xml><?xml version="1.0" encoding="utf-8"?>
 <ds:datastoreItem xmlns:ds="http://schemas.openxmlformats.org/officeDocument/2006/customXml" ds:itemID="{7A4A658B-27B7-4137-8EF9-A0BF241532D9}">
   <ds:schemaRefs>
     <ds:schemaRef ds:uri="http://schemas.microsoft.com/office/2006/metadata/properties"/>
@@ -7580,7 +7983,31 @@
 </ds:datastoreItem>
 </file>
 
+<file path=customXml/itemProps2.xml><?xml version="1.0" encoding="utf-8"?>
+<ds:datastoreItem xmlns:ds="http://schemas.openxmlformats.org/officeDocument/2006/customXml" ds:itemID="{032CEA2C-9BFF-4AC1-B6FD-E617DC58529A}">
+  <ds:schemaRefs>
+    <ds:schemaRef ds:uri="http://schemas.openxmlformats.org/officeDocument/2006/bibliography"/>
+  </ds:schemaRefs>
+</ds:datastoreItem>
+</file>
+
 <file path=customXml/itemProps3.xml><?xml version="1.0" encoding="utf-8"?>
+<ds:datastoreItem xmlns:ds="http://schemas.openxmlformats.org/officeDocument/2006/customXml" ds:itemID="{6B69A942-E61C-4AD0-8241-C6475FBE7526}">
+  <ds:schemaRefs>
+    <ds:schemaRef ds:uri="http://schemas.microsoft.com/sharepoint/v3/contenttype/forms"/>
+  </ds:schemaRefs>
+</ds:datastoreItem>
+</file>
+
+<file path=customXml/itemProps4.xml><?xml version="1.0" encoding="utf-8"?>
+<ds:datastoreItem xmlns:ds="http://schemas.openxmlformats.org/officeDocument/2006/customXml" ds:itemID="{BEF0A187-8EAD-4BFA-BE95-29E05F33D332}">
+  <ds:schemaRefs>
+    <ds:schemaRef ds:uri="http://www.w3.org/2001/XMLSchema"/>
+  </ds:schemaRefs>
+</ds:datastoreItem>
+</file>
+
+<file path=customXml/itemProps5.xml><?xml version="1.0" encoding="utf-8"?>
 <ds:datastoreItem xmlns:ds="http://schemas.openxmlformats.org/officeDocument/2006/customXml" ds:itemID="{8AC1E6DC-48BF-410C-95B5-E40F256EF4B9}">
   <ds:schemaRefs>
     <ds:schemaRef ds:uri="http://schemas.microsoft.com/office/2006/metadata/contentType"/>
@@ -7597,20 +8024,4 @@
     <ds:schemaRef ds:uri="http://schemas.microsoft.com/internal/obd"/>
   </ds:schemaRefs>
 </ds:datastoreItem>
-</file>
-
-<file path=customXml/itemProps4.xml><?xml version="1.0" encoding="utf-8"?>
-<ds:datastoreItem xmlns:ds="http://schemas.openxmlformats.org/officeDocument/2006/customXml" ds:itemID="{BEF0A187-8EAD-4BFA-BE95-29E05F33D332}">
-  <ds:schemaRefs>
-    <ds:schemaRef ds:uri="http://www.w3.org/2001/XMLSchema"/>
-  </ds:schemaRefs>
-</ds:datastoreItem>
-</file>
-
-<file path=customXml/itemProps5.xml><?xml version="1.0" encoding="utf-8"?>
-<ds:datastoreItem xmlns:ds="http://schemas.openxmlformats.org/officeDocument/2006/customXml" ds:itemID="{6B69A942-E61C-4AD0-8241-C6475FBE7526}">
-  <ds:schemaRefs>
-    <ds:schemaRef ds:uri="http://schemas.microsoft.com/sharepoint/v3/contenttype/forms"/>
-  </ds:schemaRefs>
-</ds:datastoreItem>
 </file>
</xml_diff>